<commit_message>
Ajuste da documentação do caso de uso do requisito 09
</commit_message>
<xml_diff>
--- a/documentos/requisitos/casos de uso/FM_UC_20111003-RF_09.docx
+++ b/documentos/requisitos/casos de uso/FM_UC_20111003-RF_09.docx
@@ -1323,7 +1323,88 @@
                 <w:sz w:val="20"/>
                 <w:szCs w:val="20"/>
               </w:rPr>
-              <w:t>Distância percorrida: XXXXX Tempo: XXXXX Velocidade Média: XXXXX</w:t>
+              <w:t xml:space="preserve">distância </w:t>
+            </w:r>
+            <w:r>
+              <w:rPr>
+                <w:rFonts w:ascii="Calibri" w:hAnsi="Calibri"/>
+                <w:b/>
+                <w:sz w:val="20"/>
+                <w:szCs w:val="20"/>
+              </w:rPr>
+              <w:t>percorrida</w:t>
+            </w:r>
+            <w:r>
+              <w:rPr>
+                <w:rFonts w:ascii="Calibri" w:hAnsi="Calibri"/>
+                <w:b/>
+                <w:sz w:val="20"/>
+                <w:szCs w:val="20"/>
+              </w:rPr>
+              <w:t>, t</w:t>
+            </w:r>
+            <w:r>
+              <w:rPr>
+                <w:rFonts w:ascii="Calibri" w:hAnsi="Calibri"/>
+                <w:b/>
+                <w:sz w:val="20"/>
+                <w:szCs w:val="20"/>
+              </w:rPr>
+              <w:t>empo</w:t>
+            </w:r>
+            <w:r>
+              <w:rPr>
+                <w:rFonts w:ascii="Calibri" w:hAnsi="Calibri"/>
+                <w:b/>
+                <w:sz w:val="20"/>
+                <w:szCs w:val="20"/>
+              </w:rPr>
+              <w:t xml:space="preserve"> e</w:t>
+            </w:r>
+            <w:r>
+              <w:rPr>
+                <w:rFonts w:ascii="Calibri" w:hAnsi="Calibri"/>
+                <w:b/>
+                <w:sz w:val="20"/>
+                <w:szCs w:val="20"/>
+              </w:rPr>
+              <w:t xml:space="preserve"> </w:t>
+            </w:r>
+            <w:r>
+              <w:rPr>
+                <w:rFonts w:ascii="Calibri" w:hAnsi="Calibri"/>
+                <w:b/>
+                <w:sz w:val="20"/>
+                <w:szCs w:val="20"/>
+              </w:rPr>
+              <w:t>v</w:t>
+            </w:r>
+            <w:r>
+              <w:rPr>
+                <w:rFonts w:ascii="Calibri" w:hAnsi="Calibri"/>
+                <w:b/>
+                <w:sz w:val="20"/>
+                <w:szCs w:val="20"/>
+              </w:rPr>
+              <w:t xml:space="preserve">elocidade </w:t>
+            </w:r>
+            <w:r>
+              <w:rPr>
+                <w:rFonts w:ascii="Calibri" w:hAnsi="Calibri"/>
+                <w:b/>
+                <w:sz w:val="20"/>
+                <w:szCs w:val="20"/>
+              </w:rPr>
+              <w:t>média</w:t>
+            </w:r>
+            <w:r>
+              <w:rPr>
+                <w:rFonts w:ascii="Calibri" w:hAnsi="Calibri"/>
+                <w:b/>
+                <w:sz w:val="20"/>
+                <w:szCs w:val="20"/>
+              </w:rPr>
+              <w:t>.</w:t>
             </w:r>
           </w:p>
           <w:p>
@@ -1385,7 +1466,15 @@
                 <w:sz w:val="20"/>
                 <w:szCs w:val="20"/>
               </w:rPr>
-              <w:t xml:space="preserve">O sistema Disponibilizará </w:t>
+              <w:t xml:space="preserve">O sistema </w:t>
+            </w:r>
+            <w:r>
+              <w:rPr>
+                <w:rFonts w:ascii="Calibri" w:hAnsi="Calibri"/>
+                <w:sz w:val="20"/>
+                <w:szCs w:val="20"/>
+              </w:rPr>
+              <w:t xml:space="preserve">disponibilizará </w:t>
             </w:r>
             <w:r>
               <w:rPr>
@@ -1426,6 +1515,14 @@
                 <w:szCs w:val="20"/>
               </w:rPr>
               <w:t xml:space="preserve"> naquela série</w:t>
+            </w:r>
+            <w:r>
+              <w:rPr>
+                <w:rFonts w:ascii="Calibri" w:hAnsi="Calibri"/>
+                <w:sz w:val="20"/>
+                <w:szCs w:val="20"/>
+              </w:rPr>
+              <w:t>.</w:t>
             </w:r>
           </w:p>
           <w:p>

</xml_diff>